<commit_message>
Linker fixed, debug + release (for real this time)
</commit_message>
<xml_diff>
--- a/documents/Design Brief.docx
+++ b/documents/Design Brief.docx
@@ -1,6 +1,6 @@
 
 <file path=word/document.xml><?xml version="1.0" encoding="utf-8"?>
-<w:document xmlns:wpc="http://schemas.microsoft.com/office/word/2010/wordprocessingCanvas" xmlns:cx="http://schemas.microsoft.com/office/drawing/2014/chartex" xmlns:cx1="http://schemas.microsoft.com/office/drawing/2015/9/8/chartex" xmlns:cx2="http://schemas.microsoft.com/office/drawing/2015/10/21/chartex" xmlns:cx3="http://schemas.microsoft.com/office/drawing/2016/5/9/chartex" xmlns:cx4="http://schemas.microsoft.com/office/drawing/2016/5/10/chartex" xmlns:cx5="http://schemas.microsoft.com/office/drawing/2016/5/11/chartex" xmlns:cx6="http://schemas.microsoft.com/office/drawing/2016/5/12/chartex" xmlns:cx7="http://schemas.microsoft.com/office/drawing/2016/5/13/chartex" xmlns:cx8="http://schemas.microsoft.com/office/drawing/2016/5/14/chartex" xmlns:mc="http://schemas.openxmlformats.org/markup-compatibility/2006" xmlns:aink="http://schemas.microsoft.com/office/drawing/2016/ink" xmlns:am3d="http://schemas.microsoft.com/office/drawing/2017/model3d" xmlns:o="urn:schemas-microsoft-com:office:office" xmlns:oel="http://schemas.microsoft.com/office/2019/extlst" xmlns:r="http://schemas.openxmlformats.org/officeDocument/2006/relationships" xmlns:m="http://schemas.openxmlformats.org/officeDocument/2006/math" xmlns:v="urn:schemas-microsoft-com:vml" xmlns:wp14="http://schemas.microsoft.com/office/word/2010/wordprocessingDrawing" xmlns:wp="http://schemas.openxmlformats.org/drawingml/2006/wordprocessingDrawing" xmlns:w10="urn:schemas-microsoft-com:office:word" xmlns:w="http://schemas.openxmlformats.org/wordprocessingml/2006/main" xmlns:w14="http://schemas.microsoft.com/office/word/2010/wordml" xmlns:w15="http://schemas.microsoft.com/office/word/2012/wordml" xmlns:w16cex="http://schemas.microsoft.com/office/word/2018/wordml/cex" xmlns:w16cid="http://schemas.microsoft.com/office/word/2016/wordml/cid" xmlns:w16="http://schemas.microsoft.com/office/word/2018/wordml" xmlns:w16sdtdh="http://schemas.microsoft.com/office/word/2020/wordml/sdtdatahash" xmlns:w16se="http://schemas.microsoft.com/office/word/2015/wordml/symex" xmlns:wpg="http://schemas.microsoft.com/office/word/2010/wordprocessingGroup" xmlns:wpi="http://schemas.microsoft.com/office/word/2010/wordprocessingInk" xmlns:wne="http://schemas.microsoft.com/office/word/2006/wordml" xmlns:wps="http://schemas.microsoft.com/office/word/2010/wordprocessingShape" mc:Ignorable="w14 w15 w16se w16cid w16 w16cex w16sdtdh wp14">
+<w:document xmlns:wpc="http://schemas.microsoft.com/office/word/2010/wordprocessingCanvas" xmlns:cx="http://schemas.microsoft.com/office/drawing/2014/chartex" xmlns:cx1="http://schemas.microsoft.com/office/drawing/2015/9/8/chartex" xmlns:cx2="http://schemas.microsoft.com/office/drawing/2015/10/21/chartex" xmlns:cx3="http://schemas.microsoft.com/office/drawing/2016/5/9/chartex" xmlns:cx4="http://schemas.microsoft.com/office/drawing/2016/5/10/chartex" xmlns:cx5="http://schemas.microsoft.com/office/drawing/2016/5/11/chartex" xmlns:cx6="http://schemas.microsoft.com/office/drawing/2016/5/12/chartex" xmlns:cx7="http://schemas.microsoft.com/office/drawing/2016/5/13/chartex" xmlns:cx8="http://schemas.microsoft.com/office/drawing/2016/5/14/chartex" xmlns:mc="http://schemas.openxmlformats.org/markup-compatibility/2006" xmlns:aink="http://schemas.microsoft.com/office/drawing/2016/ink" xmlns:am3d="http://schemas.microsoft.com/office/drawing/2017/model3d" xmlns:o="urn:schemas-microsoft-com:office:office" xmlns:oel="http://schemas.microsoft.com/office/2019/extlst" xmlns:r="http://schemas.openxmlformats.org/officeDocument/2006/relationships" xmlns:m="http://schemas.openxmlformats.org/officeDocument/2006/math" xmlns:v="urn:schemas-microsoft-com:vml" xmlns:wp14="http://schemas.microsoft.com/office/word/2010/wordprocessingDrawing" xmlns:wp="http://schemas.openxmlformats.org/drawingml/2006/wordprocessingDrawing" xmlns:w10="urn:schemas-microsoft-com:office:word" xmlns:w="http://schemas.openxmlformats.org/wordprocessingml/2006/main" xmlns:w14="http://schemas.microsoft.com/office/word/2010/wordml" xmlns:w15="http://schemas.microsoft.com/office/word/2012/wordml" xmlns:w16cex="http://schemas.microsoft.com/office/word/2018/wordml/cex" xmlns:w16cid="http://schemas.microsoft.com/office/word/2016/wordml/cid" xmlns:w16="http://schemas.microsoft.com/office/word/2018/wordml" xmlns:w16du="http://schemas.microsoft.com/office/word/2023/wordml/word16du" xmlns:w16sdtdh="http://schemas.microsoft.com/office/word/2020/wordml/sdtdatahash" xmlns:w16se="http://schemas.microsoft.com/office/word/2015/wordml/symex" xmlns:wpg="http://schemas.microsoft.com/office/word/2010/wordprocessingGroup" xmlns:wpi="http://schemas.microsoft.com/office/word/2010/wordprocessingInk" xmlns:wne="http://schemas.microsoft.com/office/word/2006/wordml" xmlns:wps="http://schemas.microsoft.com/office/word/2010/wordprocessingShape" mc:Ignorable="w14 w15 w16se w16cid w16 w16cex w16sdtdh wp14">
   <w:body>
     <w:p>
       <w:pPr>
@@ -99,6 +99,7 @@
           <w:szCs w:val="28"/>
         </w:rPr>
       </w:pPr>
+      <w:commentRangeStart w:id="0"/>
       <w:r>
         <w:rPr>
           <w:rFonts w:ascii="Abadi" w:hAnsi="Abadi"/>
@@ -108,23 +109,54 @@
         </w:rPr>
         <w:t>Objective</w:t>
       </w:r>
-    </w:p>
-    <w:p>
-      <w:pPr>
-        <w:jc w:val="both"/>
-        <w:rPr>
-          <w:rFonts w:ascii="Abadi" w:hAnsi="Abadi"/>
-          <w:sz w:val="24"/>
-          <w:szCs w:val="24"/>
-        </w:rPr>
-      </w:pPr>
-      <w:r>
-        <w:rPr>
-          <w:rFonts w:ascii="Abadi" w:hAnsi="Abadi"/>
-          <w:sz w:val="24"/>
-          <w:szCs w:val="24"/>
-        </w:rPr>
-        <w:t>The objective of this system includes, but is not limited to:</w:t>
+      <w:commentRangeEnd w:id="0"/>
+      <w:r>
+        <w:rPr>
+          <w:rStyle w:val="CommentReference"/>
+        </w:rPr>
+        <w:commentReference w:id="0"/>
+      </w:r>
+    </w:p>
+    <w:p>
+      <w:pPr>
+        <w:jc w:val="both"/>
+        <w:rPr>
+          <w:rFonts w:ascii="Abadi" w:hAnsi="Abadi"/>
+          <w:sz w:val="24"/>
+          <w:szCs w:val="24"/>
+        </w:rPr>
+      </w:pPr>
+      <w:r>
+        <w:rPr>
+          <w:rFonts w:ascii="Abadi" w:hAnsi="Abadi"/>
+          <w:sz w:val="24"/>
+          <w:szCs w:val="24"/>
+        </w:rPr>
+        <w:t xml:space="preserve">The objective of this system includes, but is </w:t>
+      </w:r>
+      <w:commentRangeStart w:id="1"/>
+      <w:r>
+        <w:rPr>
+          <w:rFonts w:ascii="Abadi" w:hAnsi="Abadi"/>
+          <w:sz w:val="24"/>
+          <w:szCs w:val="24"/>
+        </w:rPr>
+        <w:t>not</w:t>
+      </w:r>
+      <w:commentRangeEnd w:id="1"/>
+      <w:r>
+        <w:rPr>
+          <w:rStyle w:val="CommentReference"/>
+        </w:rPr>
+        <w:commentReference w:id="1"/>
+      </w:r>
+      <w:r>
+        <w:rPr>
+          <w:rFonts w:ascii="Abadi" w:hAnsi="Abadi"/>
+          <w:sz w:val="24"/>
+          <w:szCs w:val="24"/>
+        </w:rPr>
+        <w:t xml:space="preserve"> limited to:</w:t>
       </w:r>
     </w:p>
     <w:p>
@@ -561,7 +593,7 @@
                     <pic:cNvPicPr/>
                   </pic:nvPicPr>
                   <pic:blipFill>
-                    <a:blip r:embed="rId7" cstate="print">
+                    <a:blip r:embed="rId11" cstate="print">
                       <a:extLst>
                         <a:ext uri="{28A0092B-C50C-407E-A947-70E740481C1C}">
                           <a14:useLocalDpi xmlns:a14="http://schemas.microsoft.com/office/drawing/2010/main" val="0"/>
@@ -645,7 +677,33 @@
           <w:sz w:val="24"/>
           <w:szCs w:val="24"/>
         </w:rPr>
-        <w:t>of relationships between numbers, but how is this useful? Number theory helps us understand how different sub-systems of the network interact with each other, allowing for us to take complete control over the functionality and optimization of the system.</w:t>
+        <w:t xml:space="preserve">of relationships between numbers, but how is this </w:t>
+      </w:r>
+      <w:commentRangeStart w:id="2"/>
+      <w:r>
+        <w:rPr>
+          <w:rFonts w:ascii="Abadi" w:hAnsi="Abadi"/>
+          <w:bCs/>
+          <w:sz w:val="24"/>
+          <w:szCs w:val="24"/>
+        </w:rPr>
+        <w:t>useful</w:t>
+      </w:r>
+      <w:commentRangeEnd w:id="2"/>
+      <w:r>
+        <w:rPr>
+          <w:rStyle w:val="CommentReference"/>
+        </w:rPr>
+        <w:commentReference w:id="2"/>
+      </w:r>
+      <w:r>
+        <w:rPr>
+          <w:rFonts w:ascii="Abadi" w:hAnsi="Abadi"/>
+          <w:bCs/>
+          <w:sz w:val="24"/>
+          <w:szCs w:val="24"/>
+        </w:rPr>
+        <w:t>? Number theory helps us understand how different sub-systems of the network interact with each other, allowing for us to take complete control over the functionality and optimization of the system.</w:t>
       </w:r>
     </w:p>
     <w:p>
@@ -696,7 +754,17 @@
           <w:sz w:val="24"/>
           <w:szCs w:val="24"/>
         </w:rPr>
-        <w:t xml:space="preserve">There are many algorithms involved in networking but the </w:t>
+        <w:t xml:space="preserve">There are many algorithms involved in networking </w:t>
+      </w:r>
+      <w:commentRangeStart w:id="3"/>
+      <w:r>
+        <w:rPr>
+          <w:rFonts w:ascii="Abadi" w:hAnsi="Abadi"/>
+          <w:bCs/>
+          <w:sz w:val="24"/>
+          <w:szCs w:val="24"/>
+        </w:rPr>
+        <w:t xml:space="preserve">but the </w:t>
       </w:r>
       <w:r>
         <w:rPr>
@@ -714,7 +782,23 @@
           <w:sz w:val="24"/>
           <w:szCs w:val="24"/>
         </w:rPr>
-        <w:t xml:space="preserve">algorithms that will be implemented in </w:t>
+        <w:t xml:space="preserve">algorithms that </w:t>
+      </w:r>
+      <w:commentRangeEnd w:id="3"/>
+      <w:r>
+        <w:rPr>
+          <w:rStyle w:val="CommentReference"/>
+        </w:rPr>
+        <w:commentReference w:id="3"/>
+      </w:r>
+      <w:r>
+        <w:rPr>
+          <w:rFonts w:ascii="Abadi" w:hAnsi="Abadi"/>
+          <w:bCs/>
+          <w:sz w:val="24"/>
+          <w:szCs w:val="24"/>
+        </w:rPr>
+        <w:t xml:space="preserve">will be implemented in </w:t>
       </w:r>
       <w:r>
         <w:rPr>
@@ -848,6 +932,7 @@
           <w:szCs w:val="24"/>
         </w:rPr>
       </w:pPr>
+      <w:commentRangeStart w:id="4"/>
       <w:r>
         <w:rPr>
           <w:rFonts w:ascii="Abadi" w:hAnsi="Abadi"/>
@@ -882,7 +967,7 @@
                     </pic:cNvPicPr>
                   </pic:nvPicPr>
                   <pic:blipFill>
-                    <a:blip r:embed="rId8">
+                    <a:blip r:embed="rId12">
                       <a:extLst>
                         <a:ext uri="{28A0092B-C50C-407E-A947-70E740481C1C}">
                           <a14:useLocalDpi xmlns:a14="http://schemas.microsoft.com/office/drawing/2010/main" val="0"/>
@@ -953,7 +1038,7 @@
                     </pic:cNvPicPr>
                   </pic:nvPicPr>
                   <pic:blipFill>
-                    <a:blip r:embed="rId9">
+                    <a:blip r:embed="rId13">
                       <a:extLst>
                         <a:ext uri="{28A0092B-C50C-407E-A947-70E740481C1C}">
                           <a14:useLocalDpi xmlns:a14="http://schemas.microsoft.com/office/drawing/2010/main" val="0"/>
@@ -997,7 +1082,23 @@
           <w:sz w:val="24"/>
           <w:szCs w:val="24"/>
         </w:rPr>
-        <w:t xml:space="preserve">Cosine interpolation is </w:t>
+        <w:t xml:space="preserve">Cosine interpolation </w:t>
+      </w:r>
+      <w:commentRangeEnd w:id="4"/>
+      <w:r>
+        <w:rPr>
+          <w:rStyle w:val="CommentReference"/>
+        </w:rPr>
+        <w:commentReference w:id="4"/>
+      </w:r>
+      <w:r>
+        <w:rPr>
+          <w:rFonts w:ascii="Abadi" w:hAnsi="Abadi"/>
+          <w:bCs/>
+          <w:sz w:val="24"/>
+          <w:szCs w:val="24"/>
+        </w:rPr>
+        <w:t xml:space="preserve">is </w:t>
       </w:r>
       <w:r>
         <w:rPr>
@@ -1037,14 +1138,31 @@
           <w:szCs w:val="24"/>
         </w:rPr>
       </w:pPr>
-      <w:r>
-        <w:rPr>
-          <w:rFonts w:ascii="Abadi" w:hAnsi="Abadi"/>
-          <w:bCs/>
-          <w:sz w:val="24"/>
-          <w:szCs w:val="24"/>
-        </w:rPr>
-        <w:t>Universal data packaging in this scenario is an algorithm that will take any form of data and package it to be used within the ‘</w:t>
+      <w:commentRangeStart w:id="5"/>
+      <w:r>
+        <w:rPr>
+          <w:rFonts w:ascii="Abadi" w:hAnsi="Abadi"/>
+          <w:bCs/>
+          <w:sz w:val="24"/>
+          <w:szCs w:val="24"/>
+        </w:rPr>
+        <w:t xml:space="preserve">Universal data packaging </w:t>
+      </w:r>
+      <w:commentRangeEnd w:id="5"/>
+      <w:r>
+        <w:rPr>
+          <w:rStyle w:val="CommentReference"/>
+        </w:rPr>
+        <w:commentReference w:id="5"/>
+      </w:r>
+      <w:r>
+        <w:rPr>
+          <w:rFonts w:ascii="Abadi" w:hAnsi="Abadi"/>
+          <w:bCs/>
+          <w:sz w:val="24"/>
+          <w:szCs w:val="24"/>
+        </w:rPr>
+        <w:t>in this scenario is an algorithm that will take any form of data and package it to be used within the ‘</w:t>
       </w:r>
       <w:proofErr w:type="spellStart"/>
       <w:r>
@@ -1105,6 +1223,7 @@
           <w:szCs w:val="28"/>
         </w:rPr>
       </w:pPr>
+      <w:commentRangeStart w:id="6"/>
       <w:r>
         <w:rPr>
           <w:rFonts w:ascii="Abadi" w:hAnsi="Abadi"/>
@@ -1115,6 +1234,13 @@
         <w:lastRenderedPageBreak/>
         <w:t>Integration</w:t>
       </w:r>
+      <w:commentRangeEnd w:id="6"/>
+      <w:r>
+        <w:rPr>
+          <w:rStyle w:val="CommentReference"/>
+        </w:rPr>
+        <w:commentReference w:id="6"/>
+      </w:r>
     </w:p>
     <w:p>
       <w:pPr>
@@ -1153,7 +1279,33 @@
           <w:sz w:val="24"/>
           <w:szCs w:val="24"/>
         </w:rPr>
-        <w:t>’ system to be integrated into other applications the client project will be compiled into a dynamic linked library (</w:t>
+        <w:t xml:space="preserve">’ </w:t>
+      </w:r>
+      <w:commentRangeStart w:id="7"/>
+      <w:r>
+        <w:rPr>
+          <w:rFonts w:ascii="Abadi" w:hAnsi="Abadi"/>
+          <w:bCs/>
+          <w:sz w:val="24"/>
+          <w:szCs w:val="24"/>
+        </w:rPr>
+        <w:t xml:space="preserve">system to be integrated into </w:t>
+      </w:r>
+      <w:commentRangeEnd w:id="7"/>
+      <w:r>
+        <w:rPr>
+          <w:rStyle w:val="CommentReference"/>
+        </w:rPr>
+        <w:commentReference w:id="7"/>
+      </w:r>
+      <w:r>
+        <w:rPr>
+          <w:rFonts w:ascii="Abadi" w:hAnsi="Abadi"/>
+          <w:bCs/>
+          <w:sz w:val="24"/>
+          <w:szCs w:val="24"/>
+        </w:rPr>
+        <w:t>other applications the client project will be compiled into a dynamic linked library (</w:t>
       </w:r>
       <w:r>
         <w:rPr>
@@ -1238,7 +1390,33 @@
           <w:sz w:val="24"/>
           <w:szCs w:val="24"/>
         </w:rPr>
-        <w:t xml:space="preserve"> and .exe files, link them to their C++ project via Linker and ideally work </w:t>
+        <w:t xml:space="preserve"> and .exe files, link them to their C</w:t>
+      </w:r>
+      <w:commentRangeStart w:id="8"/>
+      <w:r>
+        <w:rPr>
+          <w:rFonts w:ascii="Abadi" w:hAnsi="Abadi"/>
+          <w:bCs/>
+          <w:sz w:val="24"/>
+          <w:szCs w:val="24"/>
+        </w:rPr>
+        <w:t xml:space="preserve">++ project via Linker </w:t>
+      </w:r>
+      <w:commentRangeEnd w:id="8"/>
+      <w:r>
+        <w:rPr>
+          <w:rStyle w:val="CommentReference"/>
+        </w:rPr>
+        <w:commentReference w:id="8"/>
+      </w:r>
+      <w:r>
+        <w:rPr>
+          <w:rFonts w:ascii="Abadi" w:hAnsi="Abadi"/>
+          <w:bCs/>
+          <w:sz w:val="24"/>
+          <w:szCs w:val="24"/>
+        </w:rPr>
+        <w:t xml:space="preserve">and ideally work </w:t>
       </w:r>
       <w:r>
         <w:rPr>
@@ -1271,6 +1449,7 @@
           <w:szCs w:val="28"/>
         </w:rPr>
       </w:pPr>
+      <w:commentRangeStart w:id="9"/>
       <w:r>
         <w:rPr>
           <w:rFonts w:ascii="Abadi" w:hAnsi="Abadi"/>
@@ -1279,6 +1458,13 @@
           <w:szCs w:val="28"/>
         </w:rPr>
         <w:t>Modularity</w:t>
+      </w:r>
+      <w:commentRangeEnd w:id="9"/>
+      <w:r>
+        <w:rPr>
+          <w:rStyle w:val="CommentReference"/>
+        </w:rPr>
+        <w:commentReference w:id="9"/>
       </w:r>
     </w:p>
     <w:p>
@@ -1551,7 +1737,7 @@
       </w:r>
     </w:p>
     <w:sectPr>
-      <w:headerReference w:type="default" r:id="rId10"/>
+      <w:headerReference w:type="default" r:id="rId14"/>
       <w:pgSz w:w="11906" w:h="16838"/>
       <w:pgMar w:top="1440" w:right="1440" w:bottom="1440" w:left="1440" w:header="708" w:footer="708" w:gutter="0"/>
       <w:cols w:space="708"/>
@@ -1561,8 +1747,218 @@
 </w:document>
 </file>
 
+<file path=word/comments.xml><?xml version="1.0" encoding="utf-8"?>
+<w:comments xmlns:wpc="http://schemas.microsoft.com/office/word/2010/wordprocessingCanvas" xmlns:cx="http://schemas.microsoft.com/office/drawing/2014/chartex" xmlns:cx1="http://schemas.microsoft.com/office/drawing/2015/9/8/chartex" xmlns:cx2="http://schemas.microsoft.com/office/drawing/2015/10/21/chartex" xmlns:cx3="http://schemas.microsoft.com/office/drawing/2016/5/9/chartex" xmlns:cx4="http://schemas.microsoft.com/office/drawing/2016/5/10/chartex" xmlns:cx5="http://schemas.microsoft.com/office/drawing/2016/5/11/chartex" xmlns:cx6="http://schemas.microsoft.com/office/drawing/2016/5/12/chartex" xmlns:cx7="http://schemas.microsoft.com/office/drawing/2016/5/13/chartex" xmlns:cx8="http://schemas.microsoft.com/office/drawing/2016/5/14/chartex" xmlns:mc="http://schemas.openxmlformats.org/markup-compatibility/2006" xmlns:aink="http://schemas.microsoft.com/office/drawing/2016/ink" xmlns:am3d="http://schemas.microsoft.com/office/drawing/2017/model3d" xmlns:o="urn:schemas-microsoft-com:office:office" xmlns:oel="http://schemas.microsoft.com/office/2019/extlst" xmlns:r="http://schemas.openxmlformats.org/officeDocument/2006/relationships" xmlns:m="http://schemas.openxmlformats.org/officeDocument/2006/math" xmlns:v="urn:schemas-microsoft-com:vml" xmlns:wp14="http://schemas.microsoft.com/office/word/2010/wordprocessingDrawing" xmlns:wp="http://schemas.openxmlformats.org/drawingml/2006/wordprocessingDrawing" xmlns:w10="urn:schemas-microsoft-com:office:word" xmlns:w="http://schemas.openxmlformats.org/wordprocessingml/2006/main" xmlns:w14="http://schemas.microsoft.com/office/word/2010/wordml" xmlns:w15="http://schemas.microsoft.com/office/word/2012/wordml" xmlns:w16cex="http://schemas.microsoft.com/office/word/2018/wordml/cex" xmlns:w16cid="http://schemas.microsoft.com/office/word/2016/wordml/cid" xmlns:w16="http://schemas.microsoft.com/office/word/2018/wordml" xmlns:w16du="http://schemas.microsoft.com/office/word/2023/wordml/word16du" xmlns:w16sdtdh="http://schemas.microsoft.com/office/word/2020/wordml/sdtdatahash" xmlns:w16se="http://schemas.microsoft.com/office/word/2015/wordml/symex" xmlns:wpg="http://schemas.microsoft.com/office/word/2010/wordprocessingGroup" xmlns:wpi="http://schemas.microsoft.com/office/word/2010/wordprocessingInk" xmlns:wne="http://schemas.microsoft.com/office/word/2006/wordml" xmlns:wps="http://schemas.microsoft.com/office/word/2010/wordprocessingShape" mc:Ignorable="w14 w15 w16se w16cid w16 w16cex w16sdtdh wp14">
+  <w:comment w:id="0" w:author="Ethan Dawkins" w:date="2023-05-03T11:12:00Z" w:initials="ED">
+    <w:p>
+      <w:pPr>
+        <w:pStyle w:val="CommentText"/>
+      </w:pPr>
+      <w:r>
+        <w:rPr>
+          <w:rStyle w:val="CommentReference"/>
+        </w:rPr>
+        <w:annotationRef/>
+      </w:r>
+      <w:r>
+        <w:t>Confident in objective!</w:t>
+      </w:r>
+    </w:p>
+  </w:comment>
+  <w:comment w:id="1" w:author="Ethan Dawkins" w:date="2023-05-03T11:07:00Z" w:initials="ED">
+    <w:p>
+      <w:pPr>
+        <w:pStyle w:val="CommentText"/>
+      </w:pPr>
+      <w:r>
+        <w:rPr>
+          <w:rStyle w:val="CommentReference"/>
+        </w:rPr>
+        <w:annotationRef/>
+      </w:r>
+      <w:r>
+        <w:t>Be precise in what the objective is</w:t>
+      </w:r>
+    </w:p>
+  </w:comment>
+  <w:comment w:id="2" w:author="Ethan Dawkins" w:date="2023-05-03T11:08:00Z" w:initials="ED">
+    <w:p>
+      <w:pPr>
+        <w:pStyle w:val="CommentText"/>
+      </w:pPr>
+      <w:r>
+        <w:rPr>
+          <w:rStyle w:val="CommentReference"/>
+        </w:rPr>
+        <w:annotationRef/>
+      </w:r>
+      <w:r>
+        <w:t>Be confident in how the objective will be achieved</w:t>
+      </w:r>
+    </w:p>
+  </w:comment>
+  <w:comment w:id="3" w:author="Ethan Dawkins" w:date="2023-05-03T11:08:00Z" w:initials="ED">
+    <w:p>
+      <w:pPr>
+        <w:pStyle w:val="CommentText"/>
+      </w:pPr>
+      <w:r>
+        <w:rPr>
+          <w:rStyle w:val="CommentReference"/>
+        </w:rPr>
+        <w:annotationRef/>
+      </w:r>
+      <w:r>
+        <w:t>I will be using...</w:t>
+      </w:r>
+    </w:p>
+  </w:comment>
+  <w:comment w:id="4" w:author="Ethan Dawkins" w:date="2023-05-03T11:09:00Z" w:initials="ED">
+    <w:p>
+      <w:pPr>
+        <w:pStyle w:val="CommentText"/>
+      </w:pPr>
+      <w:r>
+        <w:rPr>
+          <w:rStyle w:val="CommentReference"/>
+        </w:rPr>
+        <w:annotationRef/>
+      </w:r>
+      <w:r>
+        <w:t>Mathematical operation, not advanced algorithm</w:t>
+      </w:r>
+    </w:p>
+  </w:comment>
+  <w:comment w:id="5" w:author="Ethan Dawkins" w:date="2023-05-03T11:09:00Z" w:initials="ED">
+    <w:p>
+      <w:pPr>
+        <w:pStyle w:val="CommentText"/>
+      </w:pPr>
+      <w:r>
+        <w:rPr>
+          <w:rStyle w:val="CommentReference"/>
+        </w:rPr>
+        <w:annotationRef/>
+      </w:r>
+      <w:r>
+        <w:t>Explain exactly how this 'algorithm' works</w:t>
+      </w:r>
+    </w:p>
+  </w:comment>
+  <w:comment w:id="6" w:author="Ethan Dawkins" w:date="2023-05-03T11:12:00Z" w:initials="ED">
+    <w:p>
+      <w:pPr>
+        <w:pStyle w:val="CommentText"/>
+      </w:pPr>
+      <w:r>
+        <w:rPr>
+          <w:rStyle w:val="CommentReference"/>
+        </w:rPr>
+        <w:annotationRef/>
+      </w:r>
+      <w:r>
+        <w:t>More!!</w:t>
+      </w:r>
+    </w:p>
+  </w:comment>
+  <w:comment w:id="7" w:author="Ethan Dawkins" w:date="2023-05-03T11:10:00Z" w:initials="ED">
+    <w:p>
+      <w:pPr>
+        <w:pStyle w:val="CommentText"/>
+      </w:pPr>
+      <w:r>
+        <w:rPr>
+          <w:rStyle w:val="CommentReference"/>
+        </w:rPr>
+        <w:annotationRef/>
+      </w:r>
+      <w:r>
+        <w:t>Explain in more depth how it will be integrated</w:t>
+      </w:r>
+    </w:p>
+  </w:comment>
+  <w:comment w:id="8" w:author="Ethan Dawkins" w:date="2023-05-03T11:11:00Z" w:initials="ED">
+    <w:p>
+      <w:pPr>
+        <w:pStyle w:val="CommentText"/>
+      </w:pPr>
+      <w:r>
+        <w:rPr>
+          <w:rStyle w:val="CommentReference"/>
+        </w:rPr>
+        <w:annotationRef/>
+      </w:r>
+      <w:r>
+        <w:t>Not just you need to link it. But also how the user will use the library, i.e. helper functions.</w:t>
+      </w:r>
+    </w:p>
+  </w:comment>
+  <w:comment w:id="9" w:author="Ethan Dawkins" w:date="2023-05-03T11:11:00Z" w:initials="ED">
+    <w:p>
+      <w:pPr>
+        <w:pStyle w:val="CommentText"/>
+      </w:pPr>
+      <w:r>
+        <w:rPr>
+          <w:rStyle w:val="CommentReference"/>
+        </w:rPr>
+        <w:annotationRef/>
+      </w:r>
+      <w:r>
+        <w:t>How will you customize it!!</w:t>
+      </w:r>
+    </w:p>
+  </w:comment>
+</w:comments>
+</file>
+
+<file path=word/commentsExtended.xml><?xml version="1.0" encoding="utf-8"?>
+<w15:commentsEx xmlns:wpc="http://schemas.microsoft.com/office/word/2010/wordprocessingCanvas" xmlns:cx="http://schemas.microsoft.com/office/drawing/2014/chartex" xmlns:cx1="http://schemas.microsoft.com/office/drawing/2015/9/8/chartex" xmlns:cx2="http://schemas.microsoft.com/office/drawing/2015/10/21/chartex" xmlns:cx3="http://schemas.microsoft.com/office/drawing/2016/5/9/chartex" xmlns:cx4="http://schemas.microsoft.com/office/drawing/2016/5/10/chartex" xmlns:cx5="http://schemas.microsoft.com/office/drawing/2016/5/11/chartex" xmlns:cx6="http://schemas.microsoft.com/office/drawing/2016/5/12/chartex" xmlns:cx7="http://schemas.microsoft.com/office/drawing/2016/5/13/chartex" xmlns:cx8="http://schemas.microsoft.com/office/drawing/2016/5/14/chartex" xmlns:mc="http://schemas.openxmlformats.org/markup-compatibility/2006" xmlns:aink="http://schemas.microsoft.com/office/drawing/2016/ink" xmlns:am3d="http://schemas.microsoft.com/office/drawing/2017/model3d" xmlns:o="urn:schemas-microsoft-com:office:office" xmlns:oel="http://schemas.microsoft.com/office/2019/extlst" xmlns:r="http://schemas.openxmlformats.org/officeDocument/2006/relationships" xmlns:m="http://schemas.openxmlformats.org/officeDocument/2006/math" xmlns:v="urn:schemas-microsoft-com:vml" xmlns:wp14="http://schemas.microsoft.com/office/word/2010/wordprocessingDrawing" xmlns:wp="http://schemas.openxmlformats.org/drawingml/2006/wordprocessingDrawing" xmlns:w10="urn:schemas-microsoft-com:office:word" xmlns:w="http://schemas.openxmlformats.org/wordprocessingml/2006/main" xmlns:w14="http://schemas.microsoft.com/office/word/2010/wordml" xmlns:w15="http://schemas.microsoft.com/office/word/2012/wordml" xmlns:w16cex="http://schemas.microsoft.com/office/word/2018/wordml/cex" xmlns:w16cid="http://schemas.microsoft.com/office/word/2016/wordml/cid" xmlns:w16="http://schemas.microsoft.com/office/word/2018/wordml" xmlns:w16du="http://schemas.microsoft.com/office/word/2023/wordml/word16du" xmlns:w16sdtdh="http://schemas.microsoft.com/office/word/2020/wordml/sdtdatahash" xmlns:w16se="http://schemas.microsoft.com/office/word/2015/wordml/symex" xmlns:wpg="http://schemas.microsoft.com/office/word/2010/wordprocessingGroup" xmlns:wpi="http://schemas.microsoft.com/office/word/2010/wordprocessingInk" xmlns:wne="http://schemas.microsoft.com/office/word/2006/wordml" xmlns:wps="http://schemas.microsoft.com/office/word/2010/wordprocessingShape" mc:Ignorable="w14 w15 w16se w16cid w16 w16cex w16sdtdh wp14">
+  <w15:commentEx w15:paraId="07F9F820" w15:done="0"/>
+  <w15:commentEx w15:paraId="31786EC3" w15:done="0"/>
+  <w15:commentEx w15:paraId="4089F7EE" w15:done="0"/>
+  <w15:commentEx w15:paraId="739258C4" w15:done="0"/>
+  <w15:commentEx w15:paraId="2B68A5DF" w15:done="0"/>
+  <w15:commentEx w15:paraId="6443C1DC" w15:done="0"/>
+  <w15:commentEx w15:paraId="0F29C6C3" w15:done="0"/>
+  <w15:commentEx w15:paraId="0664FC97" w15:done="0"/>
+  <w15:commentEx w15:paraId="613CF1E0" w15:done="0"/>
+  <w15:commentEx w15:paraId="706DF28C" w15:done="0"/>
+</w15:commentsEx>
+</file>
+
+<file path=word/commentsExtensible.xml><?xml version="1.0" encoding="utf-8"?>
+<w16cex:commentsExtensible xmlns:wpc="http://schemas.microsoft.com/office/word/2010/wordprocessingCanvas" xmlns:cx="http://schemas.microsoft.com/office/drawing/2014/chartex" xmlns:cx1="http://schemas.microsoft.com/office/drawing/2015/9/8/chartex" xmlns:cx2="http://schemas.microsoft.com/office/drawing/2015/10/21/chartex" xmlns:cx3="http://schemas.microsoft.com/office/drawing/2016/5/9/chartex" xmlns:cx4="http://schemas.microsoft.com/office/drawing/2016/5/10/chartex" xmlns:cx5="http://schemas.microsoft.com/office/drawing/2016/5/11/chartex" xmlns:cx6="http://schemas.microsoft.com/office/drawing/2016/5/12/chartex" xmlns:cx7="http://schemas.microsoft.com/office/drawing/2016/5/13/chartex" xmlns:cx8="http://schemas.microsoft.com/office/drawing/2016/5/14/chartex" xmlns:mc="http://schemas.openxmlformats.org/markup-compatibility/2006" xmlns:aink="http://schemas.microsoft.com/office/drawing/2016/ink" xmlns:am3d="http://schemas.microsoft.com/office/drawing/2017/model3d" xmlns:o="urn:schemas-microsoft-com:office:office" xmlns:oel="http://schemas.microsoft.com/office/2019/extlst" xmlns:r="http://schemas.openxmlformats.org/officeDocument/2006/relationships" xmlns:m="http://schemas.openxmlformats.org/officeDocument/2006/math" xmlns:v="urn:schemas-microsoft-com:vml" xmlns:wp14="http://schemas.microsoft.com/office/word/2010/wordprocessingDrawing" xmlns:wp="http://schemas.openxmlformats.org/drawingml/2006/wordprocessingDrawing" xmlns:w10="urn:schemas-microsoft-com:office:word" xmlns:w="http://schemas.openxmlformats.org/wordprocessingml/2006/main" xmlns:w14="http://schemas.microsoft.com/office/word/2010/wordml" xmlns:w15="http://schemas.microsoft.com/office/word/2012/wordml" xmlns:w16cex="http://schemas.microsoft.com/office/word/2018/wordml/cex" xmlns:w16cid="http://schemas.microsoft.com/office/word/2016/wordml/cid" xmlns:w16="http://schemas.microsoft.com/office/word/2018/wordml" xmlns:w16du="http://schemas.microsoft.com/office/word/2023/wordml/word16du" xmlns:w16sdtdh="http://schemas.microsoft.com/office/word/2020/wordml/sdtdatahash" xmlns:w16se="http://schemas.microsoft.com/office/word/2015/wordml/symex" xmlns:wpg="http://schemas.microsoft.com/office/word/2010/wordprocessingGroup" xmlns:wpi="http://schemas.microsoft.com/office/word/2010/wordprocessingInk" xmlns:wne="http://schemas.microsoft.com/office/word/2006/wordml" xmlns:wps="http://schemas.microsoft.com/office/word/2010/wordprocessingShape" mc:Ignorable="w14 w15 w16se w16cid w16 w16cex w16sdtdh wp14">
+  <w16cex:commentExtensible w16cex:durableId="27FCC020" w16cex:dateUtc="2023-05-03T01:12:00Z"/>
+  <w16cex:commentExtensible w16cex:durableId="27FCBEF1" w16cex:dateUtc="2023-05-03T01:07:00Z"/>
+  <w16cex:commentExtensible w16cex:durableId="27FCBF11" w16cex:dateUtc="2023-05-03T01:08:00Z"/>
+  <w16cex:commentExtensible w16cex:durableId="27FCBF24" w16cex:dateUtc="2023-05-03T01:08:00Z"/>
+  <w16cex:commentExtensible w16cex:durableId="27FCBF70" w16cex:dateUtc="2023-05-03T01:09:00Z"/>
+  <w16cex:commentExtensible w16cex:durableId="27FCBF84" w16cex:dateUtc="2023-05-03T01:09:00Z"/>
+  <w16cex:commentExtensible w16cex:durableId="27FCC00C" w16cex:dateUtc="2023-05-03T01:12:00Z"/>
+  <w16cex:commentExtensible w16cex:durableId="27FCBF9C" w16cex:dateUtc="2023-05-03T01:10:00Z"/>
+  <w16cex:commentExtensible w16cex:durableId="27FCBFE5" w16cex:dateUtc="2023-05-03T01:11:00Z"/>
+  <w16cex:commentExtensible w16cex:durableId="27FCBFF3" w16cex:dateUtc="2023-05-03T01:11:00Z"/>
+</w16cex:commentsExtensible>
+</file>
+
+<file path=word/commentsIds.xml><?xml version="1.0" encoding="utf-8"?>
+<w16cid:commentsIds xmlns:wpc="http://schemas.microsoft.com/office/word/2010/wordprocessingCanvas" xmlns:cx="http://schemas.microsoft.com/office/drawing/2014/chartex" xmlns:cx1="http://schemas.microsoft.com/office/drawing/2015/9/8/chartex" xmlns:cx2="http://schemas.microsoft.com/office/drawing/2015/10/21/chartex" xmlns:cx3="http://schemas.microsoft.com/office/drawing/2016/5/9/chartex" xmlns:cx4="http://schemas.microsoft.com/office/drawing/2016/5/10/chartex" xmlns:cx5="http://schemas.microsoft.com/office/drawing/2016/5/11/chartex" xmlns:cx6="http://schemas.microsoft.com/office/drawing/2016/5/12/chartex" xmlns:cx7="http://schemas.microsoft.com/office/drawing/2016/5/13/chartex" xmlns:cx8="http://schemas.microsoft.com/office/drawing/2016/5/14/chartex" xmlns:mc="http://schemas.openxmlformats.org/markup-compatibility/2006" xmlns:aink="http://schemas.microsoft.com/office/drawing/2016/ink" xmlns:am3d="http://schemas.microsoft.com/office/drawing/2017/model3d" xmlns:o="urn:schemas-microsoft-com:office:office" xmlns:oel="http://schemas.microsoft.com/office/2019/extlst" xmlns:r="http://schemas.openxmlformats.org/officeDocument/2006/relationships" xmlns:m="http://schemas.openxmlformats.org/officeDocument/2006/math" xmlns:v="urn:schemas-microsoft-com:vml" xmlns:wp14="http://schemas.microsoft.com/office/word/2010/wordprocessingDrawing" xmlns:wp="http://schemas.openxmlformats.org/drawingml/2006/wordprocessingDrawing" xmlns:w10="urn:schemas-microsoft-com:office:word" xmlns:w="http://schemas.openxmlformats.org/wordprocessingml/2006/main" xmlns:w14="http://schemas.microsoft.com/office/word/2010/wordml" xmlns:w15="http://schemas.microsoft.com/office/word/2012/wordml" xmlns:w16cex="http://schemas.microsoft.com/office/word/2018/wordml/cex" xmlns:w16cid="http://schemas.microsoft.com/office/word/2016/wordml/cid" xmlns:w16="http://schemas.microsoft.com/office/word/2018/wordml" xmlns:w16du="http://schemas.microsoft.com/office/word/2023/wordml/word16du" xmlns:w16sdtdh="http://schemas.microsoft.com/office/word/2020/wordml/sdtdatahash" xmlns:w16se="http://schemas.microsoft.com/office/word/2015/wordml/symex" xmlns:wpg="http://schemas.microsoft.com/office/word/2010/wordprocessingGroup" xmlns:wpi="http://schemas.microsoft.com/office/word/2010/wordprocessingInk" xmlns:wne="http://schemas.microsoft.com/office/word/2006/wordml" xmlns:wps="http://schemas.microsoft.com/office/word/2010/wordprocessingShape" mc:Ignorable="w14 w15 w16se w16cid w16 w16cex w16sdtdh wp14">
+  <w16cid:commentId w16cid:paraId="07F9F820" w16cid:durableId="27FCC020"/>
+  <w16cid:commentId w16cid:paraId="31786EC3" w16cid:durableId="27FCBEF1"/>
+  <w16cid:commentId w16cid:paraId="4089F7EE" w16cid:durableId="27FCBF11"/>
+  <w16cid:commentId w16cid:paraId="739258C4" w16cid:durableId="27FCBF24"/>
+  <w16cid:commentId w16cid:paraId="2B68A5DF" w16cid:durableId="27FCBF70"/>
+  <w16cid:commentId w16cid:paraId="6443C1DC" w16cid:durableId="27FCBF84"/>
+  <w16cid:commentId w16cid:paraId="0F29C6C3" w16cid:durableId="27FCC00C"/>
+  <w16cid:commentId w16cid:paraId="0664FC97" w16cid:durableId="27FCBF9C"/>
+  <w16cid:commentId w16cid:paraId="613CF1E0" w16cid:durableId="27FCBFE5"/>
+  <w16cid:commentId w16cid:paraId="706DF28C" w16cid:durableId="27FCBFF3"/>
+</w16cid:commentsIds>
+</file>
+
 <file path=word/endnotes.xml><?xml version="1.0" encoding="utf-8"?>
-<w:endnotes xmlns:wpc="http://schemas.microsoft.com/office/word/2010/wordprocessingCanvas" xmlns:cx="http://schemas.microsoft.com/office/drawing/2014/chartex" xmlns:cx1="http://schemas.microsoft.com/office/drawing/2015/9/8/chartex" xmlns:cx2="http://schemas.microsoft.com/office/drawing/2015/10/21/chartex" xmlns:cx3="http://schemas.microsoft.com/office/drawing/2016/5/9/chartex" xmlns:cx4="http://schemas.microsoft.com/office/drawing/2016/5/10/chartex" xmlns:cx5="http://schemas.microsoft.com/office/drawing/2016/5/11/chartex" xmlns:cx6="http://schemas.microsoft.com/office/drawing/2016/5/12/chartex" xmlns:cx7="http://schemas.microsoft.com/office/drawing/2016/5/13/chartex" xmlns:cx8="http://schemas.microsoft.com/office/drawing/2016/5/14/chartex" xmlns:mc="http://schemas.openxmlformats.org/markup-compatibility/2006" xmlns:aink="http://schemas.microsoft.com/office/drawing/2016/ink" xmlns:am3d="http://schemas.microsoft.com/office/drawing/2017/model3d" xmlns:o="urn:schemas-microsoft-com:office:office" xmlns:oel="http://schemas.microsoft.com/office/2019/extlst" xmlns:r="http://schemas.openxmlformats.org/officeDocument/2006/relationships" xmlns:m="http://schemas.openxmlformats.org/officeDocument/2006/math" xmlns:v="urn:schemas-microsoft-com:vml" xmlns:wp14="http://schemas.microsoft.com/office/word/2010/wordprocessingDrawing" xmlns:wp="http://schemas.openxmlformats.org/drawingml/2006/wordprocessingDrawing" xmlns:w10="urn:schemas-microsoft-com:office:word" xmlns:w="http://schemas.openxmlformats.org/wordprocessingml/2006/main" xmlns:w14="http://schemas.microsoft.com/office/word/2010/wordml" xmlns:w15="http://schemas.microsoft.com/office/word/2012/wordml" xmlns:w16cex="http://schemas.microsoft.com/office/word/2018/wordml/cex" xmlns:w16cid="http://schemas.microsoft.com/office/word/2016/wordml/cid" xmlns:w16="http://schemas.microsoft.com/office/word/2018/wordml" xmlns:w16sdtdh="http://schemas.microsoft.com/office/word/2020/wordml/sdtdatahash" xmlns:w16se="http://schemas.microsoft.com/office/word/2015/wordml/symex" xmlns:wpg="http://schemas.microsoft.com/office/word/2010/wordprocessingGroup" xmlns:wpi="http://schemas.microsoft.com/office/word/2010/wordprocessingInk" xmlns:wne="http://schemas.microsoft.com/office/word/2006/wordml" xmlns:wps="http://schemas.microsoft.com/office/word/2010/wordprocessingShape" mc:Ignorable="w14 w15 w16se w16cid w16 w16cex w16sdtdh wp14">
+<w:endnotes xmlns:wpc="http://schemas.microsoft.com/office/word/2010/wordprocessingCanvas" xmlns:cx="http://schemas.microsoft.com/office/drawing/2014/chartex" xmlns:cx1="http://schemas.microsoft.com/office/drawing/2015/9/8/chartex" xmlns:cx2="http://schemas.microsoft.com/office/drawing/2015/10/21/chartex" xmlns:cx3="http://schemas.microsoft.com/office/drawing/2016/5/9/chartex" xmlns:cx4="http://schemas.microsoft.com/office/drawing/2016/5/10/chartex" xmlns:cx5="http://schemas.microsoft.com/office/drawing/2016/5/11/chartex" xmlns:cx6="http://schemas.microsoft.com/office/drawing/2016/5/12/chartex" xmlns:cx7="http://schemas.microsoft.com/office/drawing/2016/5/13/chartex" xmlns:cx8="http://schemas.microsoft.com/office/drawing/2016/5/14/chartex" xmlns:mc="http://schemas.openxmlformats.org/markup-compatibility/2006" xmlns:aink="http://schemas.microsoft.com/office/drawing/2016/ink" xmlns:am3d="http://schemas.microsoft.com/office/drawing/2017/model3d" xmlns:o="urn:schemas-microsoft-com:office:office" xmlns:oel="http://schemas.microsoft.com/office/2019/extlst" xmlns:r="http://schemas.openxmlformats.org/officeDocument/2006/relationships" xmlns:m="http://schemas.openxmlformats.org/officeDocument/2006/math" xmlns:v="urn:schemas-microsoft-com:vml" xmlns:wp14="http://schemas.microsoft.com/office/word/2010/wordprocessingDrawing" xmlns:wp="http://schemas.openxmlformats.org/drawingml/2006/wordprocessingDrawing" xmlns:w10="urn:schemas-microsoft-com:office:word" xmlns:w="http://schemas.openxmlformats.org/wordprocessingml/2006/main" xmlns:w14="http://schemas.microsoft.com/office/word/2010/wordml" xmlns:w15="http://schemas.microsoft.com/office/word/2012/wordml" xmlns:w16cex="http://schemas.microsoft.com/office/word/2018/wordml/cex" xmlns:w16cid="http://schemas.microsoft.com/office/word/2016/wordml/cid" xmlns:w16="http://schemas.microsoft.com/office/word/2018/wordml" xmlns:w16du="http://schemas.microsoft.com/office/word/2023/wordml/word16du" xmlns:w16sdtdh="http://schemas.microsoft.com/office/word/2020/wordml/sdtdatahash" xmlns:w16se="http://schemas.microsoft.com/office/word/2015/wordml/symex" xmlns:wpg="http://schemas.microsoft.com/office/word/2010/wordprocessingGroup" xmlns:wpi="http://schemas.microsoft.com/office/word/2010/wordprocessingInk" xmlns:wne="http://schemas.microsoft.com/office/word/2006/wordml" xmlns:wps="http://schemas.microsoft.com/office/word/2010/wordprocessingShape" mc:Ignorable="w14 w15 w16se w16cid w16 w16cex w16sdtdh wp14">
   <w:endnote w:type="separator" w:id="-1">
     <w:p>
       <w:pPr>
@@ -1587,7 +1983,7 @@
 </file>
 
 <file path=word/footnotes.xml><?xml version="1.0" encoding="utf-8"?>
-<w:footnotes xmlns:wpc="http://schemas.microsoft.com/office/word/2010/wordprocessingCanvas" xmlns:cx="http://schemas.microsoft.com/office/drawing/2014/chartex" xmlns:cx1="http://schemas.microsoft.com/office/drawing/2015/9/8/chartex" xmlns:cx2="http://schemas.microsoft.com/office/drawing/2015/10/21/chartex" xmlns:cx3="http://schemas.microsoft.com/office/drawing/2016/5/9/chartex" xmlns:cx4="http://schemas.microsoft.com/office/drawing/2016/5/10/chartex" xmlns:cx5="http://schemas.microsoft.com/office/drawing/2016/5/11/chartex" xmlns:cx6="http://schemas.microsoft.com/office/drawing/2016/5/12/chartex" xmlns:cx7="http://schemas.microsoft.com/office/drawing/2016/5/13/chartex" xmlns:cx8="http://schemas.microsoft.com/office/drawing/2016/5/14/chartex" xmlns:mc="http://schemas.openxmlformats.org/markup-compatibility/2006" xmlns:aink="http://schemas.microsoft.com/office/drawing/2016/ink" xmlns:am3d="http://schemas.microsoft.com/office/drawing/2017/model3d" xmlns:o="urn:schemas-microsoft-com:office:office" xmlns:oel="http://schemas.microsoft.com/office/2019/extlst" xmlns:r="http://schemas.openxmlformats.org/officeDocument/2006/relationships" xmlns:m="http://schemas.openxmlformats.org/officeDocument/2006/math" xmlns:v="urn:schemas-microsoft-com:vml" xmlns:wp14="http://schemas.microsoft.com/office/word/2010/wordprocessingDrawing" xmlns:wp="http://schemas.openxmlformats.org/drawingml/2006/wordprocessingDrawing" xmlns:w10="urn:schemas-microsoft-com:office:word" xmlns:w="http://schemas.openxmlformats.org/wordprocessingml/2006/main" xmlns:w14="http://schemas.microsoft.com/office/word/2010/wordml" xmlns:w15="http://schemas.microsoft.com/office/word/2012/wordml" xmlns:w16cex="http://schemas.microsoft.com/office/word/2018/wordml/cex" xmlns:w16cid="http://schemas.microsoft.com/office/word/2016/wordml/cid" xmlns:w16="http://schemas.microsoft.com/office/word/2018/wordml" xmlns:w16sdtdh="http://schemas.microsoft.com/office/word/2020/wordml/sdtdatahash" xmlns:w16se="http://schemas.microsoft.com/office/word/2015/wordml/symex" xmlns:wpg="http://schemas.microsoft.com/office/word/2010/wordprocessingGroup" xmlns:wpi="http://schemas.microsoft.com/office/word/2010/wordprocessingInk" xmlns:wne="http://schemas.microsoft.com/office/word/2006/wordml" xmlns:wps="http://schemas.microsoft.com/office/word/2010/wordprocessingShape" mc:Ignorable="w14 w15 w16se w16cid w16 w16cex w16sdtdh wp14">
+<w:footnotes xmlns:wpc="http://schemas.microsoft.com/office/word/2010/wordprocessingCanvas" xmlns:cx="http://schemas.microsoft.com/office/drawing/2014/chartex" xmlns:cx1="http://schemas.microsoft.com/office/drawing/2015/9/8/chartex" xmlns:cx2="http://schemas.microsoft.com/office/drawing/2015/10/21/chartex" xmlns:cx3="http://schemas.microsoft.com/office/drawing/2016/5/9/chartex" xmlns:cx4="http://schemas.microsoft.com/office/drawing/2016/5/10/chartex" xmlns:cx5="http://schemas.microsoft.com/office/drawing/2016/5/11/chartex" xmlns:cx6="http://schemas.microsoft.com/office/drawing/2016/5/12/chartex" xmlns:cx7="http://schemas.microsoft.com/office/drawing/2016/5/13/chartex" xmlns:cx8="http://schemas.microsoft.com/office/drawing/2016/5/14/chartex" xmlns:mc="http://schemas.openxmlformats.org/markup-compatibility/2006" xmlns:aink="http://schemas.microsoft.com/office/drawing/2016/ink" xmlns:am3d="http://schemas.microsoft.com/office/drawing/2017/model3d" xmlns:o="urn:schemas-microsoft-com:office:office" xmlns:oel="http://schemas.microsoft.com/office/2019/extlst" xmlns:r="http://schemas.openxmlformats.org/officeDocument/2006/relationships" xmlns:m="http://schemas.openxmlformats.org/officeDocument/2006/math" xmlns:v="urn:schemas-microsoft-com:vml" xmlns:wp14="http://schemas.microsoft.com/office/word/2010/wordprocessingDrawing" xmlns:wp="http://schemas.openxmlformats.org/drawingml/2006/wordprocessingDrawing" xmlns:w10="urn:schemas-microsoft-com:office:word" xmlns:w="http://schemas.openxmlformats.org/wordprocessingml/2006/main" xmlns:w14="http://schemas.microsoft.com/office/word/2010/wordml" xmlns:w15="http://schemas.microsoft.com/office/word/2012/wordml" xmlns:w16cex="http://schemas.microsoft.com/office/word/2018/wordml/cex" xmlns:w16cid="http://schemas.microsoft.com/office/word/2016/wordml/cid" xmlns:w16="http://schemas.microsoft.com/office/word/2018/wordml" xmlns:w16du="http://schemas.microsoft.com/office/word/2023/wordml/word16du" xmlns:w16sdtdh="http://schemas.microsoft.com/office/word/2020/wordml/sdtdatahash" xmlns:w16se="http://schemas.microsoft.com/office/word/2015/wordml/symex" xmlns:wpg="http://schemas.microsoft.com/office/word/2010/wordprocessingGroup" xmlns:wpi="http://schemas.microsoft.com/office/word/2010/wordprocessingInk" xmlns:wne="http://schemas.microsoft.com/office/word/2006/wordml" xmlns:wps="http://schemas.microsoft.com/office/word/2010/wordprocessingShape" mc:Ignorable="w14 w15 w16se w16cid w16 w16cex w16sdtdh wp14">
   <w:footnote w:type="separator" w:id="-1">
     <w:p>
       <w:pPr>
@@ -1612,7 +2008,7 @@
 </file>
 
 <file path=word/header1.xml><?xml version="1.0" encoding="utf-8"?>
-<w:hdr xmlns:wpc="http://schemas.microsoft.com/office/word/2010/wordprocessingCanvas" xmlns:cx="http://schemas.microsoft.com/office/drawing/2014/chartex" xmlns:cx1="http://schemas.microsoft.com/office/drawing/2015/9/8/chartex" xmlns:cx2="http://schemas.microsoft.com/office/drawing/2015/10/21/chartex" xmlns:cx3="http://schemas.microsoft.com/office/drawing/2016/5/9/chartex" xmlns:cx4="http://schemas.microsoft.com/office/drawing/2016/5/10/chartex" xmlns:cx5="http://schemas.microsoft.com/office/drawing/2016/5/11/chartex" xmlns:cx6="http://schemas.microsoft.com/office/drawing/2016/5/12/chartex" xmlns:cx7="http://schemas.microsoft.com/office/drawing/2016/5/13/chartex" xmlns:cx8="http://schemas.microsoft.com/office/drawing/2016/5/14/chartex" xmlns:mc="http://schemas.openxmlformats.org/markup-compatibility/2006" xmlns:aink="http://schemas.microsoft.com/office/drawing/2016/ink" xmlns:am3d="http://schemas.microsoft.com/office/drawing/2017/model3d" xmlns:o="urn:schemas-microsoft-com:office:office" xmlns:oel="http://schemas.microsoft.com/office/2019/extlst" xmlns:r="http://schemas.openxmlformats.org/officeDocument/2006/relationships" xmlns:m="http://schemas.openxmlformats.org/officeDocument/2006/math" xmlns:v="urn:schemas-microsoft-com:vml" xmlns:wp14="http://schemas.microsoft.com/office/word/2010/wordprocessingDrawing" xmlns:wp="http://schemas.openxmlformats.org/drawingml/2006/wordprocessingDrawing" xmlns:w10="urn:schemas-microsoft-com:office:word" xmlns:w="http://schemas.openxmlformats.org/wordprocessingml/2006/main" xmlns:w14="http://schemas.microsoft.com/office/word/2010/wordml" xmlns:w15="http://schemas.microsoft.com/office/word/2012/wordml" xmlns:w16cex="http://schemas.microsoft.com/office/word/2018/wordml/cex" xmlns:w16cid="http://schemas.microsoft.com/office/word/2016/wordml/cid" xmlns:w16="http://schemas.microsoft.com/office/word/2018/wordml" xmlns:w16sdtdh="http://schemas.microsoft.com/office/word/2020/wordml/sdtdatahash" xmlns:w16se="http://schemas.microsoft.com/office/word/2015/wordml/symex" xmlns:wpg="http://schemas.microsoft.com/office/word/2010/wordprocessingGroup" xmlns:wpi="http://schemas.microsoft.com/office/word/2010/wordprocessingInk" xmlns:wne="http://schemas.microsoft.com/office/word/2006/wordml" xmlns:wps="http://schemas.microsoft.com/office/word/2010/wordprocessingShape" mc:Ignorable="w14 w15 w16se w16cid w16 w16cex w16sdtdh wp14">
+<w:hdr xmlns:wpc="http://schemas.microsoft.com/office/word/2010/wordprocessingCanvas" xmlns:cx="http://schemas.microsoft.com/office/drawing/2014/chartex" xmlns:cx1="http://schemas.microsoft.com/office/drawing/2015/9/8/chartex" xmlns:cx2="http://schemas.microsoft.com/office/drawing/2015/10/21/chartex" xmlns:cx3="http://schemas.microsoft.com/office/drawing/2016/5/9/chartex" xmlns:cx4="http://schemas.microsoft.com/office/drawing/2016/5/10/chartex" xmlns:cx5="http://schemas.microsoft.com/office/drawing/2016/5/11/chartex" xmlns:cx6="http://schemas.microsoft.com/office/drawing/2016/5/12/chartex" xmlns:cx7="http://schemas.microsoft.com/office/drawing/2016/5/13/chartex" xmlns:cx8="http://schemas.microsoft.com/office/drawing/2016/5/14/chartex" xmlns:mc="http://schemas.openxmlformats.org/markup-compatibility/2006" xmlns:aink="http://schemas.microsoft.com/office/drawing/2016/ink" xmlns:am3d="http://schemas.microsoft.com/office/drawing/2017/model3d" xmlns:o="urn:schemas-microsoft-com:office:office" xmlns:oel="http://schemas.microsoft.com/office/2019/extlst" xmlns:r="http://schemas.openxmlformats.org/officeDocument/2006/relationships" xmlns:m="http://schemas.openxmlformats.org/officeDocument/2006/math" xmlns:v="urn:schemas-microsoft-com:vml" xmlns:wp14="http://schemas.microsoft.com/office/word/2010/wordprocessingDrawing" xmlns:wp="http://schemas.openxmlformats.org/drawingml/2006/wordprocessingDrawing" xmlns:w10="urn:schemas-microsoft-com:office:word" xmlns:w="http://schemas.openxmlformats.org/wordprocessingml/2006/main" xmlns:w14="http://schemas.microsoft.com/office/word/2010/wordml" xmlns:w15="http://schemas.microsoft.com/office/word/2012/wordml" xmlns:w16cex="http://schemas.microsoft.com/office/word/2018/wordml/cex" xmlns:w16cid="http://schemas.microsoft.com/office/word/2016/wordml/cid" xmlns:w16="http://schemas.microsoft.com/office/word/2018/wordml" xmlns:w16du="http://schemas.microsoft.com/office/word/2023/wordml/word16du" xmlns:w16sdtdh="http://schemas.microsoft.com/office/word/2020/wordml/sdtdatahash" xmlns:w16se="http://schemas.microsoft.com/office/word/2015/wordml/symex" xmlns:wpg="http://schemas.microsoft.com/office/word/2010/wordprocessingGroup" xmlns:wpi="http://schemas.microsoft.com/office/word/2010/wordprocessingInk" xmlns:wne="http://schemas.microsoft.com/office/word/2006/wordml" xmlns:wps="http://schemas.microsoft.com/office/word/2010/wordprocessingShape" mc:Ignorable="w14 w15 w16se w16cid w16 w16cex w16sdtdh wp14">
   <w:p>
     <w:pPr>
       <w:pStyle w:val="Header"/>
@@ -1672,7 +2068,7 @@
 </file>
 
 <file path=word/numbering.xml><?xml version="1.0" encoding="utf-8"?>
-<w:numbering xmlns:wpc="http://schemas.microsoft.com/office/word/2010/wordprocessingCanvas" xmlns:cx="http://schemas.microsoft.com/office/drawing/2014/chartex" xmlns:cx1="http://schemas.microsoft.com/office/drawing/2015/9/8/chartex" xmlns:cx2="http://schemas.microsoft.com/office/drawing/2015/10/21/chartex" xmlns:cx3="http://schemas.microsoft.com/office/drawing/2016/5/9/chartex" xmlns:cx4="http://schemas.microsoft.com/office/drawing/2016/5/10/chartex" xmlns:cx5="http://schemas.microsoft.com/office/drawing/2016/5/11/chartex" xmlns:cx6="http://schemas.microsoft.com/office/drawing/2016/5/12/chartex" xmlns:cx7="http://schemas.microsoft.com/office/drawing/2016/5/13/chartex" xmlns:cx8="http://schemas.microsoft.com/office/drawing/2016/5/14/chartex" xmlns:mc="http://schemas.openxmlformats.org/markup-compatibility/2006" xmlns:aink="http://schemas.microsoft.com/office/drawing/2016/ink" xmlns:am3d="http://schemas.microsoft.com/office/drawing/2017/model3d" xmlns:o="urn:schemas-microsoft-com:office:office" xmlns:oel="http://schemas.microsoft.com/office/2019/extlst" xmlns:r="http://schemas.openxmlformats.org/officeDocument/2006/relationships" xmlns:m="http://schemas.openxmlformats.org/officeDocument/2006/math" xmlns:v="urn:schemas-microsoft-com:vml" xmlns:wp14="http://schemas.microsoft.com/office/word/2010/wordprocessingDrawing" xmlns:wp="http://schemas.openxmlformats.org/drawingml/2006/wordprocessingDrawing" xmlns:w10="urn:schemas-microsoft-com:office:word" xmlns:w="http://schemas.openxmlformats.org/wordprocessingml/2006/main" xmlns:w14="http://schemas.microsoft.com/office/word/2010/wordml" xmlns:w15="http://schemas.microsoft.com/office/word/2012/wordml" xmlns:w16cex="http://schemas.microsoft.com/office/word/2018/wordml/cex" xmlns:w16cid="http://schemas.microsoft.com/office/word/2016/wordml/cid" xmlns:w16="http://schemas.microsoft.com/office/word/2018/wordml" xmlns:w16sdtdh="http://schemas.microsoft.com/office/word/2020/wordml/sdtdatahash" xmlns:w16se="http://schemas.microsoft.com/office/word/2015/wordml/symex" xmlns:wpg="http://schemas.microsoft.com/office/word/2010/wordprocessingGroup" xmlns:wpi="http://schemas.microsoft.com/office/word/2010/wordprocessingInk" xmlns:wne="http://schemas.microsoft.com/office/word/2006/wordml" xmlns:wps="http://schemas.microsoft.com/office/word/2010/wordprocessingShape" mc:Ignorable="w14 w15 w16se w16cid w16 w16cex w16sdtdh wp14">
+<w:numbering xmlns:wpc="http://schemas.microsoft.com/office/word/2010/wordprocessingCanvas" xmlns:cx="http://schemas.microsoft.com/office/drawing/2014/chartex" xmlns:cx1="http://schemas.microsoft.com/office/drawing/2015/9/8/chartex" xmlns:cx2="http://schemas.microsoft.com/office/drawing/2015/10/21/chartex" xmlns:cx3="http://schemas.microsoft.com/office/drawing/2016/5/9/chartex" xmlns:cx4="http://schemas.microsoft.com/office/drawing/2016/5/10/chartex" xmlns:cx5="http://schemas.microsoft.com/office/drawing/2016/5/11/chartex" xmlns:cx6="http://schemas.microsoft.com/office/drawing/2016/5/12/chartex" xmlns:cx7="http://schemas.microsoft.com/office/drawing/2016/5/13/chartex" xmlns:cx8="http://schemas.microsoft.com/office/drawing/2016/5/14/chartex" xmlns:mc="http://schemas.openxmlformats.org/markup-compatibility/2006" xmlns:aink="http://schemas.microsoft.com/office/drawing/2016/ink" xmlns:am3d="http://schemas.microsoft.com/office/drawing/2017/model3d" xmlns:o="urn:schemas-microsoft-com:office:office" xmlns:oel="http://schemas.microsoft.com/office/2019/extlst" xmlns:r="http://schemas.openxmlformats.org/officeDocument/2006/relationships" xmlns:m="http://schemas.openxmlformats.org/officeDocument/2006/math" xmlns:v="urn:schemas-microsoft-com:vml" xmlns:wp14="http://schemas.microsoft.com/office/word/2010/wordprocessingDrawing" xmlns:wp="http://schemas.openxmlformats.org/drawingml/2006/wordprocessingDrawing" xmlns:w10="urn:schemas-microsoft-com:office:word" xmlns:w="http://schemas.openxmlformats.org/wordprocessingml/2006/main" xmlns:w14="http://schemas.microsoft.com/office/word/2010/wordml" xmlns:w15="http://schemas.microsoft.com/office/word/2012/wordml" xmlns:w16cex="http://schemas.microsoft.com/office/word/2018/wordml/cex" xmlns:w16cid="http://schemas.microsoft.com/office/word/2016/wordml/cid" xmlns:w16="http://schemas.microsoft.com/office/word/2018/wordml" xmlns:w16du="http://schemas.microsoft.com/office/word/2023/wordml/word16du" xmlns:w16sdtdh="http://schemas.microsoft.com/office/word/2020/wordml/sdtdatahash" xmlns:w16se="http://schemas.microsoft.com/office/word/2015/wordml/symex" xmlns:wpg="http://schemas.microsoft.com/office/word/2010/wordprocessingGroup" xmlns:wpi="http://schemas.microsoft.com/office/word/2010/wordprocessingInk" xmlns:wne="http://schemas.microsoft.com/office/word/2006/wordml" xmlns:wps="http://schemas.microsoft.com/office/word/2010/wordprocessingShape" mc:Ignorable="w14 w15 w16se w16cid w16 w16cex w16sdtdh wp14">
   <w:abstractNum w:abstractNumId="0" w15:restartNumberingAfterBreak="0">
     <w:nsid w:val="17072CDE"/>
     <w:multiLevelType w:val="hybridMultilevel"/>
@@ -1789,6 +2185,14 @@
     <w:abstractNumId w:val="0"/>
   </w:num>
 </w:numbering>
+</file>
+
+<file path=word/people.xml><?xml version="1.0" encoding="utf-8"?>
+<w15:people xmlns:wpc="http://schemas.microsoft.com/office/word/2010/wordprocessingCanvas" xmlns:cx="http://schemas.microsoft.com/office/drawing/2014/chartex" xmlns:cx1="http://schemas.microsoft.com/office/drawing/2015/9/8/chartex" xmlns:cx2="http://schemas.microsoft.com/office/drawing/2015/10/21/chartex" xmlns:cx3="http://schemas.microsoft.com/office/drawing/2016/5/9/chartex" xmlns:cx4="http://schemas.microsoft.com/office/drawing/2016/5/10/chartex" xmlns:cx5="http://schemas.microsoft.com/office/drawing/2016/5/11/chartex" xmlns:cx6="http://schemas.microsoft.com/office/drawing/2016/5/12/chartex" xmlns:cx7="http://schemas.microsoft.com/office/drawing/2016/5/13/chartex" xmlns:cx8="http://schemas.microsoft.com/office/drawing/2016/5/14/chartex" xmlns:mc="http://schemas.openxmlformats.org/markup-compatibility/2006" xmlns:aink="http://schemas.microsoft.com/office/drawing/2016/ink" xmlns:am3d="http://schemas.microsoft.com/office/drawing/2017/model3d" xmlns:o="urn:schemas-microsoft-com:office:office" xmlns:oel="http://schemas.microsoft.com/office/2019/extlst" xmlns:r="http://schemas.openxmlformats.org/officeDocument/2006/relationships" xmlns:m="http://schemas.openxmlformats.org/officeDocument/2006/math" xmlns:v="urn:schemas-microsoft-com:vml" xmlns:wp14="http://schemas.microsoft.com/office/word/2010/wordprocessingDrawing" xmlns:wp="http://schemas.openxmlformats.org/drawingml/2006/wordprocessingDrawing" xmlns:w10="urn:schemas-microsoft-com:office:word" xmlns:w="http://schemas.openxmlformats.org/wordprocessingml/2006/main" xmlns:w14="http://schemas.microsoft.com/office/word/2010/wordml" xmlns:w15="http://schemas.microsoft.com/office/word/2012/wordml" xmlns:w16cex="http://schemas.microsoft.com/office/word/2018/wordml/cex" xmlns:w16cid="http://schemas.microsoft.com/office/word/2016/wordml/cid" xmlns:w16="http://schemas.microsoft.com/office/word/2018/wordml" xmlns:w16du="http://schemas.microsoft.com/office/word/2023/wordml/word16du" xmlns:w16sdtdh="http://schemas.microsoft.com/office/word/2020/wordml/sdtdatahash" xmlns:w16se="http://schemas.microsoft.com/office/word/2015/wordml/symex" xmlns:wpg="http://schemas.microsoft.com/office/word/2010/wordprocessingGroup" xmlns:wpi="http://schemas.microsoft.com/office/word/2010/wordprocessingInk" xmlns:wne="http://schemas.microsoft.com/office/word/2006/wordml" xmlns:wps="http://schemas.microsoft.com/office/word/2010/wordprocessingShape" mc:Ignorable="w14 w15 w16se w16cid w16 w16cex w16sdtdh wp14">
+  <w15:person w15:author="Ethan Dawkins">
+    <w15:presenceInfo w15:providerId="AD" w15:userId="S::s213634@students.aie.edu.au::b11d7425-80ec-4d23-ba64-9f1901135b59"/>
+  </w15:person>
+</w15:people>
 </file>
 
 <file path=word/styles.xml><?xml version="1.0" encoding="utf-8"?>
@@ -2288,6 +2692,72 @@
       <w:lang w:eastAsia="en-AU"/>
     </w:rPr>
   </w:style>
+  <w:style w:type="character" w:styleId="CommentReference">
+    <w:name w:val="annotation reference"/>
+    <w:basedOn w:val="DefaultParagraphFont"/>
+    <w:uiPriority w:val="99"/>
+    <w:semiHidden/>
+    <w:unhideWhenUsed/>
+    <w:rsid w:val="00FA5F80"/>
+    <w:rPr>
+      <w:sz w:val="16"/>
+      <w:szCs w:val="16"/>
+    </w:rPr>
+  </w:style>
+  <w:style w:type="paragraph" w:styleId="CommentText">
+    <w:name w:val="annotation text"/>
+    <w:basedOn w:val="Normal"/>
+    <w:link w:val="CommentTextChar"/>
+    <w:uiPriority w:val="99"/>
+    <w:unhideWhenUsed/>
+    <w:rsid w:val="00FA5F80"/>
+    <w:pPr>
+      <w:spacing w:line="240" w:lineRule="auto"/>
+    </w:pPr>
+    <w:rPr>
+      <w:sz w:val="20"/>
+      <w:szCs w:val="20"/>
+    </w:rPr>
+  </w:style>
+  <w:style w:type="character" w:customStyle="1" w:styleId="CommentTextChar">
+    <w:name w:val="Comment Text Char"/>
+    <w:basedOn w:val="DefaultParagraphFont"/>
+    <w:link w:val="CommentText"/>
+    <w:uiPriority w:val="99"/>
+    <w:rsid w:val="00FA5F80"/>
+    <w:rPr>
+      <w:sz w:val="20"/>
+      <w:szCs w:val="20"/>
+    </w:rPr>
+  </w:style>
+  <w:style w:type="paragraph" w:styleId="CommentSubject">
+    <w:name w:val="annotation subject"/>
+    <w:basedOn w:val="CommentText"/>
+    <w:next w:val="CommentText"/>
+    <w:link w:val="CommentSubjectChar"/>
+    <w:uiPriority w:val="99"/>
+    <w:semiHidden/>
+    <w:unhideWhenUsed/>
+    <w:rsid w:val="00FA5F80"/>
+    <w:rPr>
+      <w:b/>
+      <w:bCs/>
+    </w:rPr>
+  </w:style>
+  <w:style w:type="character" w:customStyle="1" w:styleId="CommentSubjectChar">
+    <w:name w:val="Comment Subject Char"/>
+    <w:basedOn w:val="CommentTextChar"/>
+    <w:link w:val="CommentSubject"/>
+    <w:uiPriority w:val="99"/>
+    <w:semiHidden/>
+    <w:rsid w:val="00FA5F80"/>
+    <w:rPr>
+      <w:b/>
+      <w:bCs/>
+      <w:sz w:val="20"/>
+      <w:szCs w:val="20"/>
+    </w:rPr>
+  </w:style>
 </w:styles>
 </file>
 

</xml_diff>